<commit_message>
Added iteration 3 model, with feature selection implemented.
</commit_message>
<xml_diff>
--- a/Capstone/Docs/Homework/Homework6.docx
+++ b/Capstone/Docs/Homework/Homework6.docx
@@ -1,6 +1,6 @@
 
 <file path=word/document.xml><?xml version="1.0" encoding="utf-8"?>
-<w:document xmlns:wpc="http://schemas.microsoft.com/office/word/2010/wordprocessingCanvas" xmlns:cx="http://schemas.microsoft.com/office/drawing/2014/chartex" xmlns:cx1="http://schemas.microsoft.com/office/drawing/2015/9/8/chartex" xmlns:cx2="http://schemas.microsoft.com/office/drawing/2015/10/21/chartex" xmlns:cx3="http://schemas.microsoft.com/office/drawing/2016/5/9/chartex" xmlns:cx4="http://schemas.microsoft.com/office/drawing/2016/5/10/chartex" xmlns:cx5="http://schemas.microsoft.com/office/drawing/2016/5/11/chartex" xmlns:mc="http://schemas.openxmlformats.org/markup-compatibility/2006" xmlns:o="urn:schemas-microsoft-com:office:office" xmlns:r="http://schemas.openxmlformats.org/officeDocument/2006/relationships" xmlns:m="http://schemas.openxmlformats.org/officeDocument/2006/math" xmlns:v="urn:schemas-microsoft-com:vml" xmlns:wp14="http://schemas.microsoft.com/office/word/2010/wordprocessingDrawing" xmlns:wp="http://schemas.openxmlformats.org/drawingml/2006/wordprocessingDrawing" xmlns:w10="urn:schemas-microsoft-com:office:word" xmlns:w="http://schemas.openxmlformats.org/wordprocessingml/2006/main" xmlns:w14="http://schemas.microsoft.com/office/word/2010/wordml" xmlns:w15="http://schemas.microsoft.com/office/word/2012/wordml" xmlns:w16se="http://schemas.microsoft.com/office/word/2015/wordml/symex" xmlns:wpg="http://schemas.microsoft.com/office/word/2010/wordprocessingGroup" xmlns:wpi="http://schemas.microsoft.com/office/word/2010/wordprocessingInk" xmlns:wne="http://schemas.microsoft.com/office/word/2006/wordml" xmlns:wps="http://schemas.microsoft.com/office/word/2010/wordprocessingShape" mc:Ignorable="w14 w15 w16se wp14">
+<w:document xmlns:wpc="http://schemas.microsoft.com/office/word/2010/wordprocessingCanvas" xmlns:cx="http://schemas.microsoft.com/office/drawing/2014/chartex" xmlns:cx1="http://schemas.microsoft.com/office/drawing/2015/9/8/chartex" xmlns:mc="http://schemas.openxmlformats.org/markup-compatibility/2006" xmlns:o="urn:schemas-microsoft-com:office:office" xmlns:r="http://schemas.openxmlformats.org/officeDocument/2006/relationships" xmlns:m="http://schemas.openxmlformats.org/officeDocument/2006/math" xmlns:v="urn:schemas-microsoft-com:vml" xmlns:wp14="http://schemas.microsoft.com/office/word/2010/wordprocessingDrawing" xmlns:wp="http://schemas.openxmlformats.org/drawingml/2006/wordprocessingDrawing" xmlns:w10="urn:schemas-microsoft-com:office:word" xmlns:w="http://schemas.openxmlformats.org/wordprocessingml/2006/main" xmlns:w14="http://schemas.microsoft.com/office/word/2010/wordml" xmlns:w15="http://schemas.microsoft.com/office/word/2012/wordml" xmlns:w16se="http://schemas.microsoft.com/office/word/2015/wordml/symex" xmlns:wpg="http://schemas.microsoft.com/office/word/2010/wordprocessingGroup" xmlns:wpi="http://schemas.microsoft.com/office/word/2010/wordprocessingInk" xmlns:wne="http://schemas.microsoft.com/office/word/2006/wordml" xmlns:wps="http://schemas.microsoft.com/office/word/2010/wordprocessingShape" mc:Ignorable="w14 w15 w16se wp14">
   <w:body>
     <w:p>
       <w:pPr>
@@ -21,16 +21,18 @@
         <w:pStyle w:val="Heading2"/>
       </w:pPr>
       <w:r>
-        <w:t>Model 2- Random Forest on Clean Data</w:t>
-      </w:r>
-    </w:p>
-    <w:p/>
-    <w:p>
-      <w:pPr>
-        <w:pStyle w:val="Heading2"/>
-      </w:pPr>
-      <w:r>
-        <w:t>Model 3- Random Forest on Binned Data</w:t>
+        <w:t xml:space="preserve">Model </w:t>
+      </w:r>
+      <w:r>
+        <w:t>1</w:t>
+      </w:r>
+      <w:r>
+        <w:t>- Random Forest on Clean Data</w:t>
+      </w:r>
+    </w:p>
+    <w:p>
+      <w:r>
+        <w:t xml:space="preserve">Using only the clean data, before any processing (e.g. discretization, re-leveling factors, etc.). </w:t>
       </w:r>
     </w:p>
     <w:p>
@@ -39,10 +41,10 @@
           <w:noProof/>
         </w:rPr>
         <w:drawing>
-          <wp:inline distT="0" distB="0" distL="0" distR="0" wp14:anchorId="0BA20263" wp14:editId="6033B36F">
-            <wp:extent cx="5943600" cy="3909695"/>
+          <wp:inline distT="0" distB="0" distL="0" distR="0" wp14:anchorId="113DA1F4" wp14:editId="787B043F">
+            <wp:extent cx="5943600" cy="2692400"/>
             <wp:effectExtent l="0" t="0" r="0" b="0"/>
-            <wp:docPr id="1" name="Picture 1"/>
+            <wp:docPr id="2" name="Picture 2"/>
             <wp:cNvGraphicFramePr>
               <a:graphicFrameLocks xmlns:a="http://schemas.openxmlformats.org/drawingml/2006/main" noChangeAspect="1"/>
             </wp:cNvGraphicFramePr>
@@ -62,7 +64,7 @@
                   <pic:spPr>
                     <a:xfrm>
                       <a:off x="0" y="0"/>
-                      <a:ext cx="5943600" cy="3909695"/>
+                      <a:ext cx="5943600" cy="2692400"/>
                     </a:xfrm>
                     <a:prstGeom prst="rect">
                       <a:avLst/>
@@ -74,7 +76,299 @@
           </wp:inline>
         </w:drawing>
       </w:r>
+      <w:r>
+        <w:t>Unfortunately, this model fails to execute on the competition data due to small factor levels that are not found in the training set. This requires some processing of high-cardinality factors to reduce the number of levels.</w:t>
+      </w:r>
+    </w:p>
+    <w:p/>
+    <w:p>
+      <w:pPr>
+        <w:pStyle w:val="Heading2"/>
+      </w:pPr>
+      <w:r>
+        <w:t>Model 3- Random Forest on Binned Data</w:t>
+      </w:r>
+    </w:p>
+    <w:p>
+      <w:r>
+        <w:t xml:space="preserve">This iteration adds a processing step to the input data to combine factor levels with small numbers of observations into an “Other” level. </w:t>
+      </w:r>
+    </w:p>
+    <w:p>
+      <w:r>
+        <w:rPr>
+          <w:noProof/>
+        </w:rPr>
+        <w:lastRenderedPageBreak/>
+        <w:drawing>
+          <wp:inline distT="0" distB="0" distL="0" distR="0" wp14:anchorId="74101F03" wp14:editId="0258D69E">
+            <wp:extent cx="5943600" cy="2543810"/>
+            <wp:effectExtent l="0" t="0" r="0" b="8890"/>
+            <wp:docPr id="3" name="Picture 3"/>
+            <wp:cNvGraphicFramePr>
+              <a:graphicFrameLocks xmlns:a="http://schemas.openxmlformats.org/drawingml/2006/main" noChangeAspect="1"/>
+            </wp:cNvGraphicFramePr>
+            <a:graphic xmlns:a="http://schemas.openxmlformats.org/drawingml/2006/main">
+              <a:graphicData uri="http://schemas.openxmlformats.org/drawingml/2006/picture">
+                <pic:pic xmlns:pic="http://schemas.openxmlformats.org/drawingml/2006/picture">
+                  <pic:nvPicPr>
+                    <pic:cNvPr id="1" name=""/>
+                    <pic:cNvPicPr/>
+                  </pic:nvPicPr>
+                  <pic:blipFill>
+                    <a:blip r:embed="rId5"/>
+                    <a:stretch>
+                      <a:fillRect/>
+                    </a:stretch>
+                  </pic:blipFill>
+                  <pic:spPr>
+                    <a:xfrm>
+                      <a:off x="0" y="0"/>
+                      <a:ext cx="5943600" cy="2543810"/>
+                    </a:xfrm>
+                    <a:prstGeom prst="rect">
+                      <a:avLst/>
+                    </a:prstGeom>
+                  </pic:spPr>
+                </pic:pic>
+              </a:graphicData>
+            </a:graphic>
+          </wp:inline>
+        </w:drawing>
+      </w:r>
+      <w:r>
+        <w:t xml:space="preserve">While RMSE nominally decreased, the model is more robust to new and unique factor levels and returned a </w:t>
+      </w:r>
+      <w:proofErr w:type="spellStart"/>
+      <w:r>
+        <w:t>Kaggle</w:t>
+      </w:r>
+      <w:proofErr w:type="spellEnd"/>
+      <w:r>
+        <w:t xml:space="preserve"> score of 0.14522:</w:t>
+      </w:r>
+    </w:p>
+    <w:p>
+      <w:r>
+        <w:rPr>
+          <w:noProof/>
+        </w:rPr>
+        <w:drawing>
+          <wp:inline distT="0" distB="0" distL="0" distR="0" wp14:anchorId="2DD4C7F9" wp14:editId="5E7B8645">
+            <wp:extent cx="5657850" cy="1069914"/>
+            <wp:effectExtent l="0" t="0" r="0" b="0"/>
+            <wp:docPr id="1" name="Picture 1"/>
+            <wp:cNvGraphicFramePr>
+              <a:graphicFrameLocks xmlns:a="http://schemas.openxmlformats.org/drawingml/2006/main" noChangeAspect="1"/>
+            </wp:cNvGraphicFramePr>
+            <a:graphic xmlns:a="http://schemas.openxmlformats.org/drawingml/2006/main">
+              <a:graphicData uri="http://schemas.openxmlformats.org/drawingml/2006/picture">
+                <pic:pic xmlns:pic="http://schemas.openxmlformats.org/drawingml/2006/picture">
+                  <pic:nvPicPr>
+                    <pic:cNvPr id="1" name=""/>
+                    <pic:cNvPicPr/>
+                  </pic:nvPicPr>
+                  <pic:blipFill>
+                    <a:blip r:embed="rId6"/>
+                    <a:stretch>
+                      <a:fillRect/>
+                    </a:stretch>
+                  </pic:blipFill>
+                  <pic:spPr>
+                    <a:xfrm>
+                      <a:off x="0" y="0"/>
+                      <a:ext cx="5722448" cy="1082130"/>
+                    </a:xfrm>
+                    <a:prstGeom prst="rect">
+                      <a:avLst/>
+                    </a:prstGeom>
+                  </pic:spPr>
+                </pic:pic>
+              </a:graphicData>
+            </a:graphic>
+          </wp:inline>
+        </w:drawing>
+      </w:r>
+    </w:p>
+    <w:p>
+      <w:r>
+        <w:lastRenderedPageBreak/>
+        <w:t>Cross-validation of the model shows that the model error settles when using approximately 25 features, and error increases slightly when using the full feature set.</w:t>
+      </w:r>
+    </w:p>
+    <w:p>
+      <w:r>
+        <w:t xml:space="preserve"> </w:t>
+      </w:r>
+      <w:r>
+        <w:pict>
+          <v:shapetype id="_x0000_t75" coordsize="21600,21600" o:spt="75" o:preferrelative="t" path="m@4@5l@4@11@9@11@9@5xe" filled="f" stroked="f">
+            <v:stroke joinstyle="miter"/>
+            <v:formulas>
+              <v:f eqn="if lineDrawn pixelLineWidth 0"/>
+              <v:f eqn="sum @0 1 0"/>
+              <v:f eqn="sum 0 0 @1"/>
+              <v:f eqn="prod @2 1 2"/>
+              <v:f eqn="prod @3 21600 pixelWidth"/>
+              <v:f eqn="prod @3 21600 pixelHeight"/>
+              <v:f eqn="sum @0 0 1"/>
+              <v:f eqn="prod @6 1 2"/>
+              <v:f eqn="prod @7 21600 pixelWidth"/>
+              <v:f eqn="sum @8 21600 0"/>
+              <v:f eqn="prod @7 21600 pixelHeight"/>
+              <v:f eqn="sum @10 21600 0"/>
+            </v:formulas>
+            <v:path o:extrusionok="f" gradientshapeok="t" o:connecttype="rect"/>
+            <o:lock v:ext="edit" aspectratio="t"/>
+          </v:shapetype>
+          <v:shape id="_x0000_i1025" type="#_x0000_t75" style="width:469pt;height:311.5pt">
+            <v:imagedata r:id="rId7" o:title="CV_Plot"/>
+          </v:shape>
+        </w:pict>
+      </w:r>
+    </w:p>
+    <w:p>
+      <w:r>
+        <w:t xml:space="preserve">A variable importance plot was generated from the Random Forest to select the top </w:t>
+      </w:r>
+      <w:r>
+        <w:t>features;</w:t>
+      </w:r>
+      <w:r>
+        <w:t xml:space="preserve"> the top 39 features are shown below.</w:t>
+      </w:r>
+    </w:p>
+    <w:p>
+      <w:r>
+        <w:lastRenderedPageBreak/>
+        <w:pict>
+          <v:shape id="_x0000_i1026" type="#_x0000_t75" style="width:281.5pt;height:325pt">
+            <v:imagedata r:id="rId8" o:title="VariableImportance"/>
+          </v:shape>
+        </w:pict>
+      </w:r>
+    </w:p>
+    <w:p>
+      <w:pPr>
+        <w:pStyle w:val="Heading2"/>
+      </w:pPr>
+      <w:r>
+        <w:t>Model 3- Random Forest on Binned Data</w:t>
+      </w:r>
+      <w:r>
+        <w:t>, with Feature Selection</w:t>
+      </w:r>
+    </w:p>
+    <w:p>
+      <w:r>
+        <w:t xml:space="preserve">After selecting the top features, the </w:t>
+      </w:r>
+      <w:proofErr w:type="spellStart"/>
+      <w:r>
+        <w:t>RandomForest</w:t>
+      </w:r>
+      <w:proofErr w:type="spellEnd"/>
+      <w:r>
+        <w:t xml:space="preserve"> model was re-trained.</w:t>
+      </w:r>
+    </w:p>
+    <w:p>
+      <w:r>
+        <w:rPr>
+          <w:noProof/>
+        </w:rPr>
+        <w:drawing>
+          <wp:inline distT="0" distB="0" distL="0" distR="0" wp14:anchorId="1258E36D" wp14:editId="7A0EDBE1">
+            <wp:extent cx="5943600" cy="1545590"/>
+            <wp:effectExtent l="0" t="0" r="0" b="0"/>
+            <wp:docPr id="4" name="Picture 4"/>
+            <wp:cNvGraphicFramePr>
+              <a:graphicFrameLocks xmlns:a="http://schemas.openxmlformats.org/drawingml/2006/main" noChangeAspect="1"/>
+            </wp:cNvGraphicFramePr>
+            <a:graphic xmlns:a="http://schemas.openxmlformats.org/drawingml/2006/main">
+              <a:graphicData uri="http://schemas.openxmlformats.org/drawingml/2006/picture">
+                <pic:pic xmlns:pic="http://schemas.openxmlformats.org/drawingml/2006/picture">
+                  <pic:nvPicPr>
+                    <pic:cNvPr id="1" name=""/>
+                    <pic:cNvPicPr/>
+                  </pic:nvPicPr>
+                  <pic:blipFill>
+                    <a:blip r:embed="rId9"/>
+                    <a:stretch>
+                      <a:fillRect/>
+                    </a:stretch>
+                  </pic:blipFill>
+                  <pic:spPr>
+                    <a:xfrm>
+                      <a:off x="0" y="0"/>
+                      <a:ext cx="5943600" cy="1545590"/>
+                    </a:xfrm>
+                    <a:prstGeom prst="rect">
+                      <a:avLst/>
+                    </a:prstGeom>
+                  </pic:spPr>
+                </pic:pic>
+              </a:graphicData>
+            </a:graphic>
+          </wp:inline>
+        </w:drawing>
+      </w:r>
+    </w:p>
+    <w:p>
+      <w:r>
+        <w:t xml:space="preserve">With this iteration, RMSE increased slightly and the </w:t>
+      </w:r>
+      <w:proofErr w:type="spellStart"/>
+      <w:r>
+        <w:t>Kaggle</w:t>
+      </w:r>
+      <w:proofErr w:type="spellEnd"/>
+      <w:r>
+        <w:t xml:space="preserve"> score failed to surpass the submission for Model 2.</w:t>
+      </w:r>
+    </w:p>
+    <w:p>
       <w:bookmarkStart w:id="0" w:name="_GoBack"/>
+      <w:r>
+        <w:rPr>
+          <w:noProof/>
+        </w:rPr>
+        <w:drawing>
+          <wp:inline distT="0" distB="0" distL="0" distR="0" wp14:anchorId="65C9F2CD" wp14:editId="72D8CA65">
+            <wp:extent cx="4972739" cy="933450"/>
+            <wp:effectExtent l="0" t="0" r="0" b="0"/>
+            <wp:docPr id="6" name="Picture 6"/>
+            <wp:cNvGraphicFramePr>
+              <a:graphicFrameLocks xmlns:a="http://schemas.openxmlformats.org/drawingml/2006/main" noChangeAspect="1"/>
+            </wp:cNvGraphicFramePr>
+            <a:graphic xmlns:a="http://schemas.openxmlformats.org/drawingml/2006/main">
+              <a:graphicData uri="http://schemas.openxmlformats.org/drawingml/2006/picture">
+                <pic:pic xmlns:pic="http://schemas.openxmlformats.org/drawingml/2006/picture">
+                  <pic:nvPicPr>
+                    <pic:cNvPr id="1" name=""/>
+                    <pic:cNvPicPr/>
+                  </pic:nvPicPr>
+                  <pic:blipFill>
+                    <a:blip r:embed="rId10"/>
+                    <a:stretch>
+                      <a:fillRect/>
+                    </a:stretch>
+                  </pic:blipFill>
+                  <pic:spPr>
+                    <a:xfrm>
+                      <a:off x="0" y="0"/>
+                      <a:ext cx="5035578" cy="945246"/>
+                    </a:xfrm>
+                    <a:prstGeom prst="rect">
+                      <a:avLst/>
+                    </a:prstGeom>
+                  </pic:spPr>
+                </pic:pic>
+              </a:graphicData>
+            </a:graphic>
+          </wp:inline>
+        </w:drawing>
+      </w:r>
       <w:bookmarkEnd w:id="0"/>
     </w:p>
     <w:sectPr>
@@ -104,7 +398,7 @@
       </w:pPr>
     </w:pPrDefault>
   </w:docDefaults>
-  <w:latentStyles w:defLockedState="0" w:defUIPriority="99" w:defSemiHidden="0" w:defUnhideWhenUsed="0" w:defQFormat="0" w:count="374">
+  <w:latentStyles w:defLockedState="0" w:defUIPriority="99" w:defSemiHidden="0" w:defUnhideWhenUsed="0" w:defQFormat="0" w:count="371">
     <w:lsdException w:name="Normal" w:uiPriority="0" w:qFormat="1"/>
     <w:lsdException w:name="heading 1" w:uiPriority="9" w:qFormat="1"/>
     <w:lsdException w:name="heading 2" w:semiHidden="1" w:uiPriority="9" w:unhideWhenUsed="1" w:qFormat="1"/>
@@ -210,6 +504,7 @@
     <w:lsdException w:name="HTML Sample" w:semiHidden="1" w:unhideWhenUsed="1"/>
     <w:lsdException w:name="HTML Typewriter" w:semiHidden="1" w:unhideWhenUsed="1"/>
     <w:lsdException w:name="HTML Variable" w:semiHidden="1" w:unhideWhenUsed="1"/>
+    <w:lsdException w:name="Normal Table" w:semiHidden="1" w:unhideWhenUsed="1"/>
     <w:lsdException w:name="annotation subject" w:semiHidden="1" w:unhideWhenUsed="1"/>
     <w:lsdException w:name="No List" w:semiHidden="1" w:unhideWhenUsed="1"/>
     <w:lsdException w:name="Outline List 1" w:semiHidden="1" w:unhideWhenUsed="1"/>
@@ -255,9 +550,11 @@
     <w:lsdException w:name="Table Subtle 1" w:semiHidden="1" w:unhideWhenUsed="1"/>
     <w:lsdException w:name="Table Subtle 2" w:semiHidden="1" w:unhideWhenUsed="1"/>
     <w:lsdException w:name="Table Web 1" w:semiHidden="1" w:unhideWhenUsed="1"/>
+    <w:lsdException w:name="Table Web 2" w:semiHidden="1" w:unhideWhenUsed="1"/>
     <w:lsdException w:name="Table Web 3" w:semiHidden="1" w:unhideWhenUsed="1"/>
     <w:lsdException w:name="Balloon Text" w:semiHidden="1" w:unhideWhenUsed="1"/>
     <w:lsdException w:name="Table Grid" w:uiPriority="39"/>
+    <w:lsdException w:name="Table Theme" w:semiHidden="1" w:unhideWhenUsed="1"/>
     <w:lsdException w:name="Placeholder Text" w:semiHidden="1"/>
     <w:lsdException w:name="No Spacing" w:uiPriority="1" w:qFormat="1"/>
     <w:lsdException w:name="Light Shading" w:uiPriority="60"/>
@@ -473,9 +770,6 @@
     <w:lsdException w:name="List Table 5 Dark Accent 6" w:uiPriority="50"/>
     <w:lsdException w:name="List Table 6 Colorful Accent 6" w:uiPriority="51"/>
     <w:lsdException w:name="List Table 7 Colorful Accent 6" w:uiPriority="52"/>
-    <w:lsdException w:name="Mention" w:semiHidden="1" w:unhideWhenUsed="1"/>
-    <w:lsdException w:name="Smart Hyperlink" w:semiHidden="1" w:unhideWhenUsed="1"/>
-    <w:lsdException w:name="Hashtag" w:semiHidden="1" w:unhideWhenUsed="1"/>
   </w:latentStyles>
   <w:style w:type="paragraph" w:default="1" w:styleId="Normal">
     <w:name w:val="Normal"/>

</xml_diff>

<commit_message>
Report completed for assignment 6
</commit_message>
<xml_diff>
--- a/Capstone/Docs/Homework/Homework6.docx
+++ b/Capstone/Docs/Homework/Homework6.docx
@@ -7,12 +7,12 @@
         <w:pStyle w:val="Heading2"/>
       </w:pPr>
       <w:r>
-        <w:t>Model 1- Linear Regression</w:t>
-      </w:r>
-    </w:p>
-    <w:p>
-      <w:r>
-        <w:t>Linear regression on cleansed data</w:t>
+        <w:t>Homework 6- DS450</w:t>
+      </w:r>
+    </w:p>
+    <w:p>
+      <w:r>
+        <w:t>Submitted By: Danny Godbout</w:t>
       </w:r>
     </w:p>
     <w:p/>
@@ -21,6 +21,309 @@
         <w:pStyle w:val="Heading2"/>
       </w:pPr>
       <w:r>
+        <w:t>Data Preparation</w:t>
+      </w:r>
+    </w:p>
+    <w:p>
+      <w:pPr>
+        <w:pStyle w:val="ListParagraph"/>
+        <w:numPr>
+          <w:ilvl w:val="0"/>
+          <w:numId w:val="1"/>
+        </w:numPr>
+      </w:pPr>
+      <w:r>
+        <w:t>Factor columns with NAs are re-labeled “None”</w:t>
+      </w:r>
+    </w:p>
+    <w:p>
+      <w:pPr>
+        <w:pStyle w:val="ListParagraph"/>
+        <w:numPr>
+          <w:ilvl w:val="1"/>
+          <w:numId w:val="1"/>
+        </w:numPr>
+      </w:pPr>
+      <w:r>
+        <w:t>Exception: Electrical is replaced with “SBrkr”</w:t>
+      </w:r>
+    </w:p>
+    <w:p>
+      <w:pPr>
+        <w:pStyle w:val="ListParagraph"/>
+        <w:numPr>
+          <w:ilvl w:val="0"/>
+          <w:numId w:val="1"/>
+        </w:numPr>
+      </w:pPr>
+      <w:r>
+        <w:t>Numeric columns with NAs are re-labeled with 0</w:t>
+      </w:r>
+    </w:p>
+    <w:p>
+      <w:pPr>
+        <w:pStyle w:val="ListParagraph"/>
+        <w:numPr>
+          <w:ilvl w:val="1"/>
+          <w:numId w:val="1"/>
+        </w:numPr>
+      </w:pPr>
+      <w:r>
+        <w:t>Exception: LotFrontage is replaced with the mean of all LotFrontage values</w:t>
+      </w:r>
+    </w:p>
+    <w:p>
+      <w:pPr>
+        <w:pStyle w:val="ListParagraph"/>
+        <w:numPr>
+          <w:ilvl w:val="0"/>
+          <w:numId w:val="1"/>
+        </w:numPr>
+      </w:pPr>
+      <w:r>
+        <w:t>For models 2 &amp; 3, the following factor features are re-binned to handle small categories that may not appear in the training set, or are too small to model</w:t>
+      </w:r>
+      <w:r>
+        <w:t>. The default cutoff requires a level appear in &gt;2% of records, with exceptions noted in brackets below</w:t>
+      </w:r>
+      <w:r>
+        <w:t>:</w:t>
+      </w:r>
+    </w:p>
+    <w:p>
+      <w:pPr>
+        <w:pStyle w:val="ListParagraph"/>
+        <w:numPr>
+          <w:ilvl w:val="1"/>
+          <w:numId w:val="1"/>
+        </w:numPr>
+      </w:pPr>
+      <w:r>
+        <w:t>Neighborhood</w:t>
+      </w:r>
+    </w:p>
+    <w:p>
+      <w:pPr>
+        <w:pStyle w:val="ListParagraph"/>
+        <w:numPr>
+          <w:ilvl w:val="1"/>
+          <w:numId w:val="1"/>
+        </w:numPr>
+      </w:pPr>
+      <w:r>
+        <w:t>MSSubClass</w:t>
+      </w:r>
+    </w:p>
+    <w:p>
+      <w:pPr>
+        <w:pStyle w:val="ListParagraph"/>
+        <w:numPr>
+          <w:ilvl w:val="1"/>
+          <w:numId w:val="1"/>
+        </w:numPr>
+      </w:pPr>
+      <w:r>
+        <w:t>Exterior1st</w:t>
+      </w:r>
+    </w:p>
+    <w:p>
+      <w:pPr>
+        <w:pStyle w:val="ListParagraph"/>
+        <w:numPr>
+          <w:ilvl w:val="1"/>
+          <w:numId w:val="1"/>
+        </w:numPr>
+      </w:pPr>
+      <w:r>
+        <w:t>SaleType</w:t>
+      </w:r>
+    </w:p>
+    <w:p>
+      <w:pPr>
+        <w:pStyle w:val="ListParagraph"/>
+        <w:numPr>
+          <w:ilvl w:val="1"/>
+          <w:numId w:val="1"/>
+        </w:numPr>
+      </w:pPr>
+      <w:r>
+        <w:t>HouseStyle</w:t>
+      </w:r>
+    </w:p>
+    <w:p>
+      <w:pPr>
+        <w:pStyle w:val="ListParagraph"/>
+        <w:numPr>
+          <w:ilvl w:val="1"/>
+          <w:numId w:val="1"/>
+        </w:numPr>
+      </w:pPr>
+      <w:r>
+        <w:t>Functional</w:t>
+      </w:r>
+    </w:p>
+    <w:p>
+      <w:pPr>
+        <w:pStyle w:val="ListParagraph"/>
+        <w:numPr>
+          <w:ilvl w:val="1"/>
+          <w:numId w:val="1"/>
+        </w:numPr>
+      </w:pPr>
+      <w:r>
+        <w:t>GarageType</w:t>
+      </w:r>
+    </w:p>
+    <w:p>
+      <w:pPr>
+        <w:pStyle w:val="ListParagraph"/>
+        <w:numPr>
+          <w:ilvl w:val="1"/>
+          <w:numId w:val="1"/>
+        </w:numPr>
+      </w:pPr>
+      <w:r>
+        <w:t>RoofStyle</w:t>
+      </w:r>
+    </w:p>
+    <w:p>
+      <w:pPr>
+        <w:pStyle w:val="ListParagraph"/>
+        <w:numPr>
+          <w:ilvl w:val="1"/>
+          <w:numId w:val="1"/>
+        </w:numPr>
+      </w:pPr>
+      <w:r>
+        <w:t>FireplaceQu</w:t>
+      </w:r>
+    </w:p>
+    <w:p>
+      <w:pPr>
+        <w:pStyle w:val="ListParagraph"/>
+        <w:numPr>
+          <w:ilvl w:val="1"/>
+          <w:numId w:val="1"/>
+        </w:numPr>
+      </w:pPr>
+      <w:r>
+        <w:t>GarageQual</w:t>
+      </w:r>
+      <w:r>
+        <w:t xml:space="preserve"> [5%]</w:t>
+      </w:r>
+    </w:p>
+    <w:p>
+      <w:pPr>
+        <w:pStyle w:val="ListParagraph"/>
+        <w:numPr>
+          <w:ilvl w:val="1"/>
+          <w:numId w:val="1"/>
+        </w:numPr>
+      </w:pPr>
+      <w:r>
+        <w:t>SaleCond</w:t>
+      </w:r>
+    </w:p>
+    <w:p>
+      <w:pPr>
+        <w:pStyle w:val="ListParagraph"/>
+        <w:numPr>
+          <w:ilvl w:val="1"/>
+          <w:numId w:val="1"/>
+        </w:numPr>
+      </w:pPr>
+      <w:r>
+        <w:t>MSZoning</w:t>
+      </w:r>
+      <w:r>
+        <w:t xml:space="preserve"> [5%]</w:t>
+      </w:r>
+    </w:p>
+    <w:p>
+      <w:pPr>
+        <w:pStyle w:val="ListParagraph"/>
+        <w:numPr>
+          <w:ilvl w:val="1"/>
+          <w:numId w:val="1"/>
+        </w:numPr>
+      </w:pPr>
+      <w:r>
+        <w:rPr>
+          <w:noProof/>
+        </w:rPr>
+        <w:t>BsmtExposure</w:t>
+      </w:r>
+    </w:p>
+    <w:p>
+      <w:pPr>
+        <w:pStyle w:val="ListParagraph"/>
+        <w:numPr>
+          <w:ilvl w:val="1"/>
+          <w:numId w:val="1"/>
+        </w:numPr>
+      </w:pPr>
+      <w:r>
+        <w:rPr>
+          <w:noProof/>
+        </w:rPr>
+        <w:t>LotShape</w:t>
+      </w:r>
+    </w:p>
+    <w:p>
+      <w:pPr>
+        <w:pStyle w:val="ListParagraph"/>
+        <w:numPr>
+          <w:ilvl w:val="1"/>
+          <w:numId w:val="1"/>
+        </w:numPr>
+      </w:pPr>
+      <w:r>
+        <w:rPr>
+          <w:noProof/>
+        </w:rPr>
+        <w:t>MasVnrType</w:t>
+      </w:r>
+    </w:p>
+    <w:p>
+      <w:pPr>
+        <w:pStyle w:val="ListParagraph"/>
+        <w:numPr>
+          <w:ilvl w:val="1"/>
+          <w:numId w:val="1"/>
+        </w:numPr>
+      </w:pPr>
+      <w:r>
+        <w:rPr>
+          <w:noProof/>
+        </w:rPr>
+        <w:t>KitchenQual</w:t>
+      </w:r>
+      <w:r>
+        <w:rPr>
+          <w:noProof/>
+        </w:rPr>
+        <w:t xml:space="preserve"> [3%]</w:t>
+      </w:r>
+    </w:p>
+    <w:p/>
+    <w:p/>
+    <w:p/>
+    <w:p/>
+    <w:p/>
+    <w:p/>
+    <w:p/>
+    <w:p/>
+    <w:p>
+      <w:bookmarkStart w:id="0" w:name="_GoBack"/>
+      <w:bookmarkEnd w:id="0"/>
+    </w:p>
+    <w:p>
+      <w:pPr>
+        <w:pStyle w:val="Heading2"/>
+      </w:pPr>
+      <w:r>
+        <w:lastRenderedPageBreak/>
         <w:t xml:space="preserve">Model </w:t>
       </w:r>
       <w:r>
@@ -56,7 +359,7 @@
                     <pic:cNvPicPr/>
                   </pic:nvPicPr>
                   <pic:blipFill>
-                    <a:blip r:embed="rId4"/>
+                    <a:blip r:embed="rId5"/>
                     <a:stretch>
                       <a:fillRect/>
                     </a:stretch>
@@ -99,65 +402,11 @@
         <w:rPr>
           <w:noProof/>
         </w:rPr>
-        <w:lastRenderedPageBreak/>
         <w:drawing>
           <wp:inline distT="0" distB="0" distL="0" distR="0" wp14:anchorId="74101F03" wp14:editId="0258D69E">
             <wp:extent cx="5943600" cy="2543810"/>
             <wp:effectExtent l="0" t="0" r="0" b="8890"/>
             <wp:docPr id="3" name="Picture 3"/>
-            <wp:cNvGraphicFramePr>
-              <a:graphicFrameLocks xmlns:a="http://schemas.openxmlformats.org/drawingml/2006/main" noChangeAspect="1"/>
-            </wp:cNvGraphicFramePr>
-            <a:graphic xmlns:a="http://schemas.openxmlformats.org/drawingml/2006/main">
-              <a:graphicData uri="http://schemas.openxmlformats.org/drawingml/2006/picture">
-                <pic:pic xmlns:pic="http://schemas.openxmlformats.org/drawingml/2006/picture">
-                  <pic:nvPicPr>
-                    <pic:cNvPr id="1" name=""/>
-                    <pic:cNvPicPr/>
-                  </pic:nvPicPr>
-                  <pic:blipFill>
-                    <a:blip r:embed="rId5"/>
-                    <a:stretch>
-                      <a:fillRect/>
-                    </a:stretch>
-                  </pic:blipFill>
-                  <pic:spPr>
-                    <a:xfrm>
-                      <a:off x="0" y="0"/>
-                      <a:ext cx="5943600" cy="2543810"/>
-                    </a:xfrm>
-                    <a:prstGeom prst="rect">
-                      <a:avLst/>
-                    </a:prstGeom>
-                  </pic:spPr>
-                </pic:pic>
-              </a:graphicData>
-            </a:graphic>
-          </wp:inline>
-        </w:drawing>
-      </w:r>
-      <w:r>
-        <w:t xml:space="preserve">While RMSE nominally decreased, the model is more robust to new and unique factor levels and returned a </w:t>
-      </w:r>
-      <w:proofErr w:type="spellStart"/>
-      <w:r>
-        <w:t>Kaggle</w:t>
-      </w:r>
-      <w:proofErr w:type="spellEnd"/>
-      <w:r>
-        <w:t xml:space="preserve"> score of 0.14522:</w:t>
-      </w:r>
-    </w:p>
-    <w:p>
-      <w:r>
-        <w:rPr>
-          <w:noProof/>
-        </w:rPr>
-        <w:drawing>
-          <wp:inline distT="0" distB="0" distL="0" distR="0" wp14:anchorId="2DD4C7F9" wp14:editId="5E7B8645">
-            <wp:extent cx="5657850" cy="1069914"/>
-            <wp:effectExtent l="0" t="0" r="0" b="0"/>
-            <wp:docPr id="1" name="Picture 1"/>
             <wp:cNvGraphicFramePr>
               <a:graphicFrameLocks xmlns:a="http://schemas.openxmlformats.org/drawingml/2006/main" noChangeAspect="1"/>
             </wp:cNvGraphicFramePr>
@@ -177,6 +426,52 @@
                   <pic:spPr>
                     <a:xfrm>
                       <a:off x="0" y="0"/>
+                      <a:ext cx="5943600" cy="2543810"/>
+                    </a:xfrm>
+                    <a:prstGeom prst="rect">
+                      <a:avLst/>
+                    </a:prstGeom>
+                  </pic:spPr>
+                </pic:pic>
+              </a:graphicData>
+            </a:graphic>
+          </wp:inline>
+        </w:drawing>
+      </w:r>
+      <w:r>
+        <w:t>While RMSE nominally decreased, the model is more robust to new and unique factor levels and returned a Kaggle score of 0.14522:</w:t>
+      </w:r>
+    </w:p>
+    <w:p>
+      <w:r>
+        <w:rPr>
+          <w:noProof/>
+        </w:rPr>
+        <w:lastRenderedPageBreak/>
+        <w:drawing>
+          <wp:inline distT="0" distB="0" distL="0" distR="0" wp14:anchorId="2DD4C7F9" wp14:editId="5E7B8645">
+            <wp:extent cx="5657850" cy="1069914"/>
+            <wp:effectExtent l="0" t="0" r="0" b="0"/>
+            <wp:docPr id="1" name="Picture 1"/>
+            <wp:cNvGraphicFramePr>
+              <a:graphicFrameLocks xmlns:a="http://schemas.openxmlformats.org/drawingml/2006/main" noChangeAspect="1"/>
+            </wp:cNvGraphicFramePr>
+            <a:graphic xmlns:a="http://schemas.openxmlformats.org/drawingml/2006/main">
+              <a:graphicData uri="http://schemas.openxmlformats.org/drawingml/2006/picture">
+                <pic:pic xmlns:pic="http://schemas.openxmlformats.org/drawingml/2006/picture">
+                  <pic:nvPicPr>
+                    <pic:cNvPr id="1" name=""/>
+                    <pic:cNvPicPr/>
+                  </pic:nvPicPr>
+                  <pic:blipFill>
+                    <a:blip r:embed="rId7"/>
+                    <a:stretch>
+                      <a:fillRect/>
+                    </a:stretch>
+                  </pic:blipFill>
+                  <pic:spPr>
+                    <a:xfrm>
+                      <a:off x="0" y="0"/>
                       <a:ext cx="5722448" cy="1082130"/>
                     </a:xfrm>
                     <a:prstGeom prst="rect">
@@ -192,7 +487,6 @@
     </w:p>
     <w:p>
       <w:r>
-        <w:lastRenderedPageBreak/>
         <w:t>Cross-validation of the model shows that the model error settles when using approximately 25 features, and error increases slightly when using the full feature set.</w:t>
       </w:r>
     </w:p>
@@ -222,7 +516,7 @@
             <o:lock v:ext="edit" aspectratio="t"/>
           </v:shapetype>
           <v:shape id="_x0000_i1025" type="#_x0000_t75" style="width:469pt;height:311.5pt">
-            <v:imagedata r:id="rId7" o:title="CV_Plot"/>
+            <v:imagedata r:id="rId8" o:title="CV_Plot"/>
           </v:shape>
         </w:pict>
       </w:r>
@@ -243,7 +537,7 @@
         <w:lastRenderedPageBreak/>
         <w:pict>
           <v:shape id="_x0000_i1026" type="#_x0000_t75" style="width:281.5pt;height:325pt">
-            <v:imagedata r:id="rId8" o:title="VariableImportance"/>
+            <v:imagedata r:id="rId9" o:title="VariableImportance"/>
           </v:shape>
         </w:pict>
       </w:r>
@@ -261,15 +555,7 @@
     </w:p>
     <w:p>
       <w:r>
-        <w:t xml:space="preserve">After selecting the top features, the </w:t>
-      </w:r>
-      <w:proofErr w:type="spellStart"/>
-      <w:r>
-        <w:t>RandomForest</w:t>
-      </w:r>
-      <w:proofErr w:type="spellEnd"/>
-      <w:r>
-        <w:t xml:space="preserve"> model was re-trained.</w:t>
+        <w:t>After selecting the top features, the RandomForest model was re-trained.</w:t>
       </w:r>
     </w:p>
     <w:p>
@@ -293,7 +579,7 @@
                     <pic:cNvPicPr/>
                   </pic:nvPicPr>
                   <pic:blipFill>
-                    <a:blip r:embed="rId9"/>
+                    <a:blip r:embed="rId10"/>
                     <a:stretch>
                       <a:fillRect/>
                     </a:stretch>
@@ -316,19 +602,10 @@
     </w:p>
     <w:p>
       <w:r>
-        <w:t xml:space="preserve">With this iteration, RMSE increased slightly and the </w:t>
-      </w:r>
-      <w:proofErr w:type="spellStart"/>
-      <w:r>
-        <w:t>Kaggle</w:t>
-      </w:r>
-      <w:proofErr w:type="spellEnd"/>
-      <w:r>
-        <w:t xml:space="preserve"> score failed to surpass the submission for Model 2.</w:t>
-      </w:r>
-    </w:p>
-    <w:p>
-      <w:bookmarkStart w:id="0" w:name="_GoBack"/>
+        <w:t>With this iteration, RMSE increased slightly and the Kaggle score failed to surpass the submission for Model 2.</w:t>
+      </w:r>
+    </w:p>
+    <w:p>
       <w:r>
         <w:rPr>
           <w:noProof/>
@@ -349,7 +626,7 @@
                     <pic:cNvPicPr/>
                   </pic:nvPicPr>
                   <pic:blipFill>
-                    <a:blip r:embed="rId10"/>
+                    <a:blip r:embed="rId11"/>
                     <a:stretch>
                       <a:fillRect/>
                     </a:stretch>
@@ -369,7 +646,6 @@
           </wp:inline>
         </w:drawing>
       </w:r>
-      <w:bookmarkEnd w:id="0"/>
     </w:p>
     <w:sectPr>
       <w:pgSz w:w="12240" w:h="15840"/>
@@ -379,6 +655,126 @@
     </w:sectPr>
   </w:body>
 </w:document>
+</file>
+
+<file path=word/numbering.xml><?xml version="1.0" encoding="utf-8"?>
+<w:numbering xmlns:wpc="http://schemas.microsoft.com/office/word/2010/wordprocessingCanvas" xmlns:cx="http://schemas.microsoft.com/office/drawing/2014/chartex" xmlns:cx1="http://schemas.microsoft.com/office/drawing/2015/9/8/chartex" xmlns:mc="http://schemas.openxmlformats.org/markup-compatibility/2006" xmlns:o="urn:schemas-microsoft-com:office:office" xmlns:r="http://schemas.openxmlformats.org/officeDocument/2006/relationships" xmlns:m="http://schemas.openxmlformats.org/officeDocument/2006/math" xmlns:v="urn:schemas-microsoft-com:vml" xmlns:wp14="http://schemas.microsoft.com/office/word/2010/wordprocessingDrawing" xmlns:wp="http://schemas.openxmlformats.org/drawingml/2006/wordprocessingDrawing" xmlns:w10="urn:schemas-microsoft-com:office:word" xmlns:w="http://schemas.openxmlformats.org/wordprocessingml/2006/main" xmlns:w14="http://schemas.microsoft.com/office/word/2010/wordml" xmlns:w15="http://schemas.microsoft.com/office/word/2012/wordml" xmlns:w16se="http://schemas.microsoft.com/office/word/2015/wordml/symex" xmlns:wpg="http://schemas.microsoft.com/office/word/2010/wordprocessingGroup" xmlns:wpi="http://schemas.microsoft.com/office/word/2010/wordprocessingInk" xmlns:wne="http://schemas.microsoft.com/office/word/2006/wordml" xmlns:wps="http://schemas.microsoft.com/office/word/2010/wordprocessingShape" mc:Ignorable="w14 w15 w16se wp14">
+  <w:abstractNum w:abstractNumId="0" w15:restartNumberingAfterBreak="0">
+    <w:nsid w:val="3D7D1F22"/>
+    <w:multiLevelType w:val="hybridMultilevel"/>
+    <w:tmpl w:val="689EE2B2"/>
+    <w:lvl w:ilvl="0" w:tplc="6D48CFD2">
+      <w:numFmt w:val="bullet"/>
+      <w:lvlText w:val=""/>
+      <w:lvlJc w:val="left"/>
+      <w:pPr>
+        <w:ind w:left="720" w:hanging="360"/>
+      </w:pPr>
+      <w:rPr>
+        <w:rFonts w:ascii="Symbol" w:eastAsiaTheme="minorHAnsi" w:hAnsi="Symbol" w:cstheme="minorBidi" w:hint="default"/>
+      </w:rPr>
+    </w:lvl>
+    <w:lvl w:ilvl="1" w:tplc="04090003">
+      <w:start w:val="1"/>
+      <w:numFmt w:val="bullet"/>
+      <w:lvlText w:val="o"/>
+      <w:lvlJc w:val="left"/>
+      <w:pPr>
+        <w:ind w:left="1440" w:hanging="360"/>
+      </w:pPr>
+      <w:rPr>
+        <w:rFonts w:ascii="Courier New" w:hAnsi="Courier New" w:cs="Courier New" w:hint="default"/>
+      </w:rPr>
+    </w:lvl>
+    <w:lvl w:ilvl="2" w:tplc="04090005" w:tentative="1">
+      <w:start w:val="1"/>
+      <w:numFmt w:val="bullet"/>
+      <w:lvlText w:val=""/>
+      <w:lvlJc w:val="left"/>
+      <w:pPr>
+        <w:ind w:left="2160" w:hanging="360"/>
+      </w:pPr>
+      <w:rPr>
+        <w:rFonts w:ascii="Wingdings" w:hAnsi="Wingdings" w:hint="default"/>
+      </w:rPr>
+    </w:lvl>
+    <w:lvl w:ilvl="3" w:tplc="04090001" w:tentative="1">
+      <w:start w:val="1"/>
+      <w:numFmt w:val="bullet"/>
+      <w:lvlText w:val=""/>
+      <w:lvlJc w:val="left"/>
+      <w:pPr>
+        <w:ind w:left="2880" w:hanging="360"/>
+      </w:pPr>
+      <w:rPr>
+        <w:rFonts w:ascii="Symbol" w:hAnsi="Symbol" w:hint="default"/>
+      </w:rPr>
+    </w:lvl>
+    <w:lvl w:ilvl="4" w:tplc="04090003" w:tentative="1">
+      <w:start w:val="1"/>
+      <w:numFmt w:val="bullet"/>
+      <w:lvlText w:val="o"/>
+      <w:lvlJc w:val="left"/>
+      <w:pPr>
+        <w:ind w:left="3600" w:hanging="360"/>
+      </w:pPr>
+      <w:rPr>
+        <w:rFonts w:ascii="Courier New" w:hAnsi="Courier New" w:cs="Courier New" w:hint="default"/>
+      </w:rPr>
+    </w:lvl>
+    <w:lvl w:ilvl="5" w:tplc="04090005" w:tentative="1">
+      <w:start w:val="1"/>
+      <w:numFmt w:val="bullet"/>
+      <w:lvlText w:val=""/>
+      <w:lvlJc w:val="left"/>
+      <w:pPr>
+        <w:ind w:left="4320" w:hanging="360"/>
+      </w:pPr>
+      <w:rPr>
+        <w:rFonts w:ascii="Wingdings" w:hAnsi="Wingdings" w:hint="default"/>
+      </w:rPr>
+    </w:lvl>
+    <w:lvl w:ilvl="6" w:tplc="04090001" w:tentative="1">
+      <w:start w:val="1"/>
+      <w:numFmt w:val="bullet"/>
+      <w:lvlText w:val=""/>
+      <w:lvlJc w:val="left"/>
+      <w:pPr>
+        <w:ind w:left="5040" w:hanging="360"/>
+      </w:pPr>
+      <w:rPr>
+        <w:rFonts w:ascii="Symbol" w:hAnsi="Symbol" w:hint="default"/>
+      </w:rPr>
+    </w:lvl>
+    <w:lvl w:ilvl="7" w:tplc="04090003" w:tentative="1">
+      <w:start w:val="1"/>
+      <w:numFmt w:val="bullet"/>
+      <w:lvlText w:val="o"/>
+      <w:lvlJc w:val="left"/>
+      <w:pPr>
+        <w:ind w:left="5760" w:hanging="360"/>
+      </w:pPr>
+      <w:rPr>
+        <w:rFonts w:ascii="Courier New" w:hAnsi="Courier New" w:cs="Courier New" w:hint="default"/>
+      </w:rPr>
+    </w:lvl>
+    <w:lvl w:ilvl="8" w:tplc="04090005" w:tentative="1">
+      <w:start w:val="1"/>
+      <w:numFmt w:val="bullet"/>
+      <w:lvlText w:val=""/>
+      <w:lvlJc w:val="left"/>
+      <w:pPr>
+        <w:ind w:left="6480" w:hanging="360"/>
+      </w:pPr>
+      <w:rPr>
+        <w:rFonts w:ascii="Wingdings" w:hAnsi="Wingdings" w:hint="default"/>
+      </w:rPr>
+    </w:lvl>
+  </w:abstractNum>
+  <w:num w:numId="1">
+    <w:abstractNumId w:val="0"/>
+  </w:num>
+</w:numbering>
 </file>
 
 <file path=word/styles.xml><?xml version="1.0" encoding="utf-8"?>
@@ -837,6 +1233,17 @@
       <w:szCs w:val="26"/>
     </w:rPr>
   </w:style>
+  <w:style w:type="paragraph" w:styleId="ListParagraph">
+    <w:name w:val="List Paragraph"/>
+    <w:basedOn w:val="Normal"/>
+    <w:uiPriority w:val="34"/>
+    <w:qFormat/>
+    <w:rsid w:val="00A7750E"/>
+    <w:pPr>
+      <w:ind w:left="720"/>
+      <w:contextualSpacing/>
+    </w:pPr>
+  </w:style>
 </w:styles>
 </file>
 

</xml_diff>

<commit_message>
Iteration 5 model completed.
</commit_message>
<xml_diff>
--- a/Capstone/Docs/Homework/Homework6.docx
+++ b/Capstone/Docs/Homework/Homework6.docx
@@ -1,6 +1,6 @@
 
 <file path=word/document.xml><?xml version="1.0" encoding="utf-8"?>
-<w:document xmlns:wpc="http://schemas.microsoft.com/office/word/2010/wordprocessingCanvas" xmlns:cx="http://schemas.microsoft.com/office/drawing/2014/chartex" xmlns:cx1="http://schemas.microsoft.com/office/drawing/2015/9/8/chartex" xmlns:mc="http://schemas.openxmlformats.org/markup-compatibility/2006" xmlns:o="urn:schemas-microsoft-com:office:office" xmlns:r="http://schemas.openxmlformats.org/officeDocument/2006/relationships" xmlns:m="http://schemas.openxmlformats.org/officeDocument/2006/math" xmlns:v="urn:schemas-microsoft-com:vml" xmlns:wp14="http://schemas.microsoft.com/office/word/2010/wordprocessingDrawing" xmlns:wp="http://schemas.openxmlformats.org/drawingml/2006/wordprocessingDrawing" xmlns:w10="urn:schemas-microsoft-com:office:word" xmlns:w="http://schemas.openxmlformats.org/wordprocessingml/2006/main" xmlns:w14="http://schemas.microsoft.com/office/word/2010/wordml" xmlns:w15="http://schemas.microsoft.com/office/word/2012/wordml" xmlns:w16se="http://schemas.microsoft.com/office/word/2015/wordml/symex" xmlns:wpg="http://schemas.microsoft.com/office/word/2010/wordprocessingGroup" xmlns:wpi="http://schemas.microsoft.com/office/word/2010/wordprocessingInk" xmlns:wne="http://schemas.microsoft.com/office/word/2006/wordml" xmlns:wps="http://schemas.microsoft.com/office/word/2010/wordprocessingShape" mc:Ignorable="w14 w15 w16se wp14">
+<w:document xmlns:wpc="http://schemas.microsoft.com/office/word/2010/wordprocessingCanvas" xmlns:cx="http://schemas.microsoft.com/office/drawing/2014/chartex" xmlns:cx1="http://schemas.microsoft.com/office/drawing/2015/9/8/chartex" xmlns:cx2="http://schemas.microsoft.com/office/drawing/2015/10/21/chartex" xmlns:cx3="http://schemas.microsoft.com/office/drawing/2016/5/9/chartex" xmlns:cx4="http://schemas.microsoft.com/office/drawing/2016/5/10/chartex" xmlns:cx5="http://schemas.microsoft.com/office/drawing/2016/5/11/chartex" xmlns:mc="http://schemas.openxmlformats.org/markup-compatibility/2006" xmlns:o="urn:schemas-microsoft-com:office:office" xmlns:r="http://schemas.openxmlformats.org/officeDocument/2006/relationships" xmlns:m="http://schemas.openxmlformats.org/officeDocument/2006/math" xmlns:v="urn:schemas-microsoft-com:vml" xmlns:wp14="http://schemas.microsoft.com/office/word/2010/wordprocessingDrawing" xmlns:wp="http://schemas.openxmlformats.org/drawingml/2006/wordprocessingDrawing" xmlns:w10="urn:schemas-microsoft-com:office:word" xmlns:w="http://schemas.openxmlformats.org/wordprocessingml/2006/main" xmlns:w14="http://schemas.microsoft.com/office/word/2010/wordml" xmlns:w15="http://schemas.microsoft.com/office/word/2012/wordml" xmlns:w16se="http://schemas.microsoft.com/office/word/2015/wordml/symex" xmlns:wpg="http://schemas.microsoft.com/office/word/2010/wordprocessingGroup" xmlns:wpi="http://schemas.microsoft.com/office/word/2010/wordprocessingInk" xmlns:wne="http://schemas.microsoft.com/office/word/2006/wordml" xmlns:wps="http://schemas.microsoft.com/office/word/2010/wordprocessingShape" mc:Ignorable="w14 w15 w16se wp14">
   <w:body>
     <w:p>
       <w:pPr>
@@ -45,7 +45,15 @@
         </w:numPr>
       </w:pPr>
       <w:r>
-        <w:t>Exception: Electrical is replaced with “SBrkr”</w:t>
+        <w:t>Exception: Electrical is replaced with “</w:t>
+      </w:r>
+      <w:proofErr w:type="spellStart"/>
+      <w:r>
+        <w:t>SBrkr</w:t>
+      </w:r>
+      <w:proofErr w:type="spellEnd"/>
+      <w:r>
+        <w:t>”</w:t>
       </w:r>
     </w:p>
     <w:p>
@@ -69,7 +77,23 @@
         </w:numPr>
       </w:pPr>
       <w:r>
-        <w:t>Exception: LotFrontage is replaced with the mean of all LotFrontage values</w:t>
+        <w:t xml:space="preserve">Exception: </w:t>
+      </w:r>
+      <w:proofErr w:type="spellStart"/>
+      <w:r>
+        <w:t>LotFrontage</w:t>
+      </w:r>
+      <w:proofErr w:type="spellEnd"/>
+      <w:r>
+        <w:t xml:space="preserve"> is replaced with the mean of all </w:t>
+      </w:r>
+      <w:proofErr w:type="spellStart"/>
+      <w:r>
+        <w:t>LotFrontage</w:t>
+      </w:r>
+      <w:proofErr w:type="spellEnd"/>
+      <w:r>
+        <w:t xml:space="preserve"> values</w:t>
       </w:r>
     </w:p>
     <w:p>
@@ -110,9 +134,11 @@
           <w:numId w:val="1"/>
         </w:numPr>
       </w:pPr>
+      <w:proofErr w:type="spellStart"/>
       <w:r>
         <w:t>MSSubClass</w:t>
       </w:r>
+      <w:proofErr w:type="spellEnd"/>
     </w:p>
     <w:p>
       <w:pPr>
@@ -134,21 +160,25 @@
           <w:numId w:val="1"/>
         </w:numPr>
       </w:pPr>
+      <w:proofErr w:type="spellStart"/>
       <w:r>
         <w:t>SaleType</w:t>
       </w:r>
-    </w:p>
-    <w:p>
-      <w:pPr>
-        <w:pStyle w:val="ListParagraph"/>
-        <w:numPr>
-          <w:ilvl w:val="1"/>
-          <w:numId w:val="1"/>
-        </w:numPr>
-      </w:pPr>
+      <w:proofErr w:type="spellEnd"/>
+    </w:p>
+    <w:p>
+      <w:pPr>
+        <w:pStyle w:val="ListParagraph"/>
+        <w:numPr>
+          <w:ilvl w:val="1"/>
+          <w:numId w:val="1"/>
+        </w:numPr>
+      </w:pPr>
+      <w:proofErr w:type="spellStart"/>
       <w:r>
         <w:t>HouseStyle</w:t>
       </w:r>
+      <w:proofErr w:type="spellEnd"/>
     </w:p>
     <w:p>
       <w:pPr>
@@ -170,45 +200,53 @@
           <w:numId w:val="1"/>
         </w:numPr>
       </w:pPr>
+      <w:proofErr w:type="spellStart"/>
       <w:r>
         <w:t>GarageType</w:t>
       </w:r>
-    </w:p>
-    <w:p>
-      <w:pPr>
-        <w:pStyle w:val="ListParagraph"/>
-        <w:numPr>
-          <w:ilvl w:val="1"/>
-          <w:numId w:val="1"/>
-        </w:numPr>
-      </w:pPr>
+      <w:proofErr w:type="spellEnd"/>
+    </w:p>
+    <w:p>
+      <w:pPr>
+        <w:pStyle w:val="ListParagraph"/>
+        <w:numPr>
+          <w:ilvl w:val="1"/>
+          <w:numId w:val="1"/>
+        </w:numPr>
+      </w:pPr>
+      <w:proofErr w:type="spellStart"/>
       <w:r>
         <w:t>RoofStyle</w:t>
       </w:r>
-    </w:p>
-    <w:p>
-      <w:pPr>
-        <w:pStyle w:val="ListParagraph"/>
-        <w:numPr>
-          <w:ilvl w:val="1"/>
-          <w:numId w:val="1"/>
-        </w:numPr>
-      </w:pPr>
+      <w:proofErr w:type="spellEnd"/>
+    </w:p>
+    <w:p>
+      <w:pPr>
+        <w:pStyle w:val="ListParagraph"/>
+        <w:numPr>
+          <w:ilvl w:val="1"/>
+          <w:numId w:val="1"/>
+        </w:numPr>
+      </w:pPr>
+      <w:proofErr w:type="spellStart"/>
       <w:r>
         <w:t>FireplaceQu</w:t>
       </w:r>
-    </w:p>
-    <w:p>
-      <w:pPr>
-        <w:pStyle w:val="ListParagraph"/>
-        <w:numPr>
-          <w:ilvl w:val="1"/>
-          <w:numId w:val="1"/>
-        </w:numPr>
-      </w:pPr>
+      <w:proofErr w:type="spellEnd"/>
+    </w:p>
+    <w:p>
+      <w:pPr>
+        <w:pStyle w:val="ListParagraph"/>
+        <w:numPr>
+          <w:ilvl w:val="1"/>
+          <w:numId w:val="1"/>
+        </w:numPr>
+      </w:pPr>
+      <w:proofErr w:type="spellStart"/>
       <w:r>
         <w:t>GarageQual</w:t>
       </w:r>
+      <w:proofErr w:type="spellEnd"/>
       <w:r>
         <w:t xml:space="preserve"> [5%]</w:t>
       </w:r>
@@ -221,21 +259,25 @@
           <w:numId w:val="1"/>
         </w:numPr>
       </w:pPr>
+      <w:proofErr w:type="spellStart"/>
       <w:r>
         <w:t>SaleCond</w:t>
       </w:r>
-    </w:p>
-    <w:p>
-      <w:pPr>
-        <w:pStyle w:val="ListParagraph"/>
-        <w:numPr>
-          <w:ilvl w:val="1"/>
-          <w:numId w:val="1"/>
-        </w:numPr>
-      </w:pPr>
+      <w:proofErr w:type="spellEnd"/>
+    </w:p>
+    <w:p>
+      <w:pPr>
+        <w:pStyle w:val="ListParagraph"/>
+        <w:numPr>
+          <w:ilvl w:val="1"/>
+          <w:numId w:val="1"/>
+        </w:numPr>
+      </w:pPr>
+      <w:proofErr w:type="spellStart"/>
       <w:r>
         <w:t>MSZoning</w:t>
       </w:r>
+      <w:proofErr w:type="spellEnd"/>
       <w:r>
         <w:t xml:space="preserve"> [5%]</w:t>
       </w:r>
@@ -314,10 +356,7 @@
     <w:p/>
     <w:p/>
     <w:p/>
-    <w:p>
-      <w:bookmarkStart w:id="0" w:name="_GoBack"/>
-      <w:bookmarkEnd w:id="0"/>
-    </w:p>
+    <w:p/>
     <w:p>
       <w:pPr>
         <w:pStyle w:val="Heading2"/>
@@ -439,7 +478,15 @@
         </w:drawing>
       </w:r>
       <w:r>
-        <w:t>While RMSE nominally decreased, the model is more robust to new and unique factor levels and returned a Kaggle score of 0.14522:</w:t>
+        <w:t xml:space="preserve">While RMSE nominally decreased, the model is more robust to new and unique factor levels and returned a </w:t>
+      </w:r>
+      <w:proofErr w:type="spellStart"/>
+      <w:r>
+        <w:t>Kaggle</w:t>
+      </w:r>
+      <w:proofErr w:type="spellEnd"/>
+      <w:r>
+        <w:t xml:space="preserve"> score of 0.14522:</w:t>
       </w:r>
     </w:p>
     <w:p>
@@ -515,7 +562,7 @@
             <v:path o:extrusionok="f" gradientshapeok="t" o:connecttype="rect"/>
             <o:lock v:ext="edit" aspectratio="t"/>
           </v:shapetype>
-          <v:shape id="_x0000_i1025" type="#_x0000_t75" style="width:469pt;height:311.5pt">
+          <v:shape id="_x0000_i1025" type="#_x0000_t75" style="width:468.85pt;height:311.6pt">
             <v:imagedata r:id="rId8" o:title="CV_Plot"/>
           </v:shape>
         </w:pict>
@@ -536,7 +583,7 @@
       <w:r>
         <w:lastRenderedPageBreak/>
         <w:pict>
-          <v:shape id="_x0000_i1026" type="#_x0000_t75" style="width:281.5pt;height:325pt">
+          <v:shape id="_x0000_i1026" type="#_x0000_t75" style="width:281.65pt;height:324.85pt">
             <v:imagedata r:id="rId9" o:title="VariableImportance"/>
           </v:shape>
         </w:pict>
@@ -547,15 +594,20 @@
         <w:pStyle w:val="Heading2"/>
       </w:pPr>
       <w:r>
-        <w:t>Model 3- Random Forest on Binned Data</w:t>
-      </w:r>
-      <w:r>
-        <w:t>, with Feature Selection</w:t>
-      </w:r>
-    </w:p>
-    <w:p>
-      <w:r>
-        <w:t>After selecting the top features, the RandomForest model was re-trained.</w:t>
+        <w:t>Model 3- Random Forest on Binned Data, with Feature Selection</w:t>
+      </w:r>
+    </w:p>
+    <w:p>
+      <w:r>
+        <w:t xml:space="preserve">After selecting the top features, the </w:t>
+      </w:r>
+      <w:proofErr w:type="spellStart"/>
+      <w:r>
+        <w:t>RandomForest</w:t>
+      </w:r>
+      <w:proofErr w:type="spellEnd"/>
+      <w:r>
+        <w:t xml:space="preserve"> model was re-trained.</w:t>
       </w:r>
     </w:p>
     <w:p>
@@ -602,7 +654,15 @@
     </w:p>
     <w:p>
       <w:r>
-        <w:t>With this iteration, RMSE increased slightly and the Kaggle score failed to surpass the submission for Model 2.</w:t>
+        <w:t xml:space="preserve">With this iteration, RMSE increased slightly and the </w:t>
+      </w:r>
+      <w:proofErr w:type="spellStart"/>
+      <w:r>
+        <w:t>Kaggle</w:t>
+      </w:r>
+      <w:proofErr w:type="spellEnd"/>
+      <w:r>
+        <w:t xml:space="preserve"> score failed to surpass the submission for Model 2.</w:t>
       </w:r>
     </w:p>
     <w:p>
@@ -647,6 +707,350 @@
         </w:drawing>
       </w:r>
     </w:p>
+    <w:p/>
+    <w:p>
+      <w:pPr>
+        <w:pStyle w:val="Heading2"/>
+      </w:pPr>
+      <w:r>
+        <w:lastRenderedPageBreak/>
+        <w:t xml:space="preserve">Model 4- Combine </w:t>
+      </w:r>
+      <w:proofErr w:type="spellStart"/>
+      <w:r>
+        <w:t>RandomForest</w:t>
+      </w:r>
+      <w:proofErr w:type="spellEnd"/>
+      <w:r>
+        <w:t xml:space="preserve">, </w:t>
+      </w:r>
+      <w:proofErr w:type="spellStart"/>
+      <w:r>
+        <w:t>xgBoost</w:t>
+      </w:r>
+      <w:proofErr w:type="spellEnd"/>
+      <w:r>
+        <w:t>, and Linear Model using Stacked Generalization + Feature Engineering</w:t>
+      </w:r>
+    </w:p>
+    <w:p>
+      <w:r>
+        <w:t>This iteration adds multiple changes:</w:t>
+      </w:r>
+    </w:p>
+    <w:p>
+      <w:pPr>
+        <w:pStyle w:val="ListParagraph"/>
+        <w:numPr>
+          <w:ilvl w:val="0"/>
+          <w:numId w:val="1"/>
+        </w:numPr>
+      </w:pPr>
+      <w:r>
+        <w:t xml:space="preserve">Adds </w:t>
+      </w:r>
+      <w:proofErr w:type="spellStart"/>
+      <w:r>
+        <w:t>xgBoost</w:t>
+      </w:r>
+      <w:proofErr w:type="spellEnd"/>
+      <w:r>
+        <w:t xml:space="preserve"> and Linear Model predictions, then blends all predictions using a top-level Random Forest learner</w:t>
+      </w:r>
+    </w:p>
+    <w:p>
+      <w:pPr>
+        <w:pStyle w:val="ListParagraph"/>
+        <w:numPr>
+          <w:ilvl w:val="0"/>
+          <w:numId w:val="1"/>
+        </w:numPr>
+      </w:pPr>
+      <w:r>
+        <w:t>Performs feature log transformations on the following:</w:t>
+      </w:r>
+    </w:p>
+    <w:p>
+      <w:pPr>
+        <w:pStyle w:val="ListParagraph"/>
+        <w:numPr>
+          <w:ilvl w:val="1"/>
+          <w:numId w:val="1"/>
+        </w:numPr>
+      </w:pPr>
+      <w:proofErr w:type="spellStart"/>
+      <w:r>
+        <w:t>GrLivArea</w:t>
+      </w:r>
+      <w:proofErr w:type="spellEnd"/>
+    </w:p>
+    <w:p>
+      <w:pPr>
+        <w:pStyle w:val="ListParagraph"/>
+        <w:numPr>
+          <w:ilvl w:val="1"/>
+          <w:numId w:val="1"/>
+        </w:numPr>
+      </w:pPr>
+      <w:r>
+        <w:t>X1stFlrSF</w:t>
+      </w:r>
+    </w:p>
+    <w:p>
+      <w:pPr>
+        <w:pStyle w:val="ListParagraph"/>
+        <w:numPr>
+          <w:ilvl w:val="1"/>
+          <w:numId w:val="1"/>
+        </w:numPr>
+      </w:pPr>
+      <w:proofErr w:type="spellStart"/>
+      <w:r>
+        <w:t>LotArea</w:t>
+      </w:r>
+      <w:proofErr w:type="spellEnd"/>
+    </w:p>
+    <w:p>
+      <w:pPr>
+        <w:pStyle w:val="ListParagraph"/>
+        <w:numPr>
+          <w:ilvl w:val="1"/>
+          <w:numId w:val="1"/>
+        </w:numPr>
+      </w:pPr>
+      <w:proofErr w:type="spellStart"/>
+      <w:r>
+        <w:t>TotRmsAbvGrd</w:t>
+      </w:r>
+      <w:proofErr w:type="spellEnd"/>
+    </w:p>
+    <w:p>
+      <w:pPr>
+        <w:pStyle w:val="ListParagraph"/>
+        <w:numPr>
+          <w:ilvl w:val="0"/>
+          <w:numId w:val="1"/>
+        </w:numPr>
+      </w:pPr>
+      <w:r>
+        <w:t>New engineered features are added:</w:t>
+      </w:r>
+    </w:p>
+    <w:p>
+      <w:pPr>
+        <w:pStyle w:val="ListParagraph"/>
+        <w:numPr>
+          <w:ilvl w:val="1"/>
+          <w:numId w:val="1"/>
+        </w:numPr>
+      </w:pPr>
+      <w:proofErr w:type="spellStart"/>
+      <w:r>
+        <w:t>neighborhood.lot.pctile</w:t>
+      </w:r>
+      <w:proofErr w:type="spellEnd"/>
+      <w:r>
+        <w:t xml:space="preserve">: Divide </w:t>
+      </w:r>
+      <w:proofErr w:type="spellStart"/>
+      <w:r>
+        <w:t>LotArea</w:t>
+      </w:r>
+      <w:proofErr w:type="spellEnd"/>
+      <w:r>
+        <w:t xml:space="preserve"> by the mean of the Neighborhood </w:t>
+      </w:r>
+      <w:proofErr w:type="spellStart"/>
+      <w:r>
+        <w:t>LotArea</w:t>
+      </w:r>
+      <w:proofErr w:type="spellEnd"/>
+      <w:r>
+        <w:t xml:space="preserve"> to get a sense of “how big is this lot for this neighborhood?”</w:t>
+      </w:r>
+    </w:p>
+    <w:p>
+      <w:pPr>
+        <w:pStyle w:val="ListParagraph"/>
+        <w:numPr>
+          <w:ilvl w:val="1"/>
+          <w:numId w:val="1"/>
+        </w:numPr>
+      </w:pPr>
+      <w:proofErr w:type="spellStart"/>
+      <w:r>
+        <w:t>lot.coverage</w:t>
+      </w:r>
+      <w:proofErr w:type="spellEnd"/>
+      <w:r>
+        <w:t xml:space="preserve">: Captures big house on small lot scenarios by dividing X1stFlrSF (home outline) by </w:t>
+      </w:r>
+      <w:proofErr w:type="spellStart"/>
+      <w:r>
+        <w:t>LotArea</w:t>
+      </w:r>
+      <w:proofErr w:type="spellEnd"/>
+    </w:p>
+    <w:p>
+      <w:pPr>
+        <w:pStyle w:val="ListParagraph"/>
+        <w:numPr>
+          <w:ilvl w:val="1"/>
+          <w:numId w:val="1"/>
+        </w:numPr>
+      </w:pPr>
+      <w:r>
+        <w:t>The new features performed well on feature importance:</w:t>
+      </w:r>
+      <w:r>
+        <w:br/>
+      </w:r>
+      <w:r>
+        <w:rPr>
+          <w:noProof/>
+        </w:rPr>
+        <w:drawing>
+          <wp:inline distT="0" distB="0" distL="0" distR="0" wp14:anchorId="562763C7" wp14:editId="1D05B8DF">
+            <wp:extent cx="5215738" cy="3719557"/>
+            <wp:effectExtent l="0" t="0" r="4445" b="0"/>
+            <wp:docPr id="10" name="Picture 10"/>
+            <wp:cNvGraphicFramePr>
+              <a:graphicFrameLocks xmlns:a="http://schemas.openxmlformats.org/drawingml/2006/main" noChangeAspect="1"/>
+            </wp:cNvGraphicFramePr>
+            <a:graphic xmlns:a="http://schemas.openxmlformats.org/drawingml/2006/main">
+              <a:graphicData uri="http://schemas.openxmlformats.org/drawingml/2006/picture">
+                <pic:pic xmlns:pic="http://schemas.openxmlformats.org/drawingml/2006/picture">
+                  <pic:nvPicPr>
+                    <pic:cNvPr id="1" name=""/>
+                    <pic:cNvPicPr/>
+                  </pic:nvPicPr>
+                  <pic:blipFill>
+                    <a:blip r:embed="rId12"/>
+                    <a:stretch>
+                      <a:fillRect/>
+                    </a:stretch>
+                  </pic:blipFill>
+                  <pic:spPr>
+                    <a:xfrm>
+                      <a:off x="0" y="0"/>
+                      <a:ext cx="5237363" cy="3734979"/>
+                    </a:xfrm>
+                    <a:prstGeom prst="rect">
+                      <a:avLst/>
+                    </a:prstGeom>
+                  </pic:spPr>
+                </pic:pic>
+              </a:graphicData>
+            </a:graphic>
+          </wp:inline>
+        </w:drawing>
+      </w:r>
+    </w:p>
+    <w:p>
+      <w:r>
+        <w:t>The combination of the ensemble approach and new engineered features produced an RMSE improvement:</w:t>
+      </w:r>
+    </w:p>
+    <w:p>
+      <w:bookmarkStart w:id="0" w:name="_GoBack"/>
+      <w:r>
+        <w:rPr>
+          <w:noProof/>
+        </w:rPr>
+        <w:drawing>
+          <wp:inline distT="0" distB="0" distL="0" distR="0" wp14:anchorId="79869249" wp14:editId="7A6ACBFA">
+            <wp:extent cx="1675181" cy="259535"/>
+            <wp:effectExtent l="0" t="0" r="1270" b="7620"/>
+            <wp:docPr id="11" name="Picture 11"/>
+            <wp:cNvGraphicFramePr>
+              <a:graphicFrameLocks xmlns:a="http://schemas.openxmlformats.org/drawingml/2006/main" noChangeAspect="1"/>
+            </wp:cNvGraphicFramePr>
+            <a:graphic xmlns:a="http://schemas.openxmlformats.org/drawingml/2006/main">
+              <a:graphicData uri="http://schemas.openxmlformats.org/drawingml/2006/picture">
+                <pic:pic xmlns:pic="http://schemas.openxmlformats.org/drawingml/2006/picture">
+                  <pic:nvPicPr>
+                    <pic:cNvPr id="1" name=""/>
+                    <pic:cNvPicPr/>
+                  </pic:nvPicPr>
+                  <pic:blipFill>
+                    <a:blip r:embed="rId13"/>
+                    <a:stretch>
+                      <a:fillRect/>
+                    </a:stretch>
+                  </pic:blipFill>
+                  <pic:spPr>
+                    <a:xfrm>
+                      <a:off x="0" y="0"/>
+                      <a:ext cx="1737034" cy="269118"/>
+                    </a:xfrm>
+                    <a:prstGeom prst="rect">
+                      <a:avLst/>
+                    </a:prstGeom>
+                  </pic:spPr>
+                </pic:pic>
+              </a:graphicData>
+            </a:graphic>
+          </wp:inline>
+        </w:drawing>
+      </w:r>
+      <w:bookmarkEnd w:id="0"/>
+    </w:p>
+    <w:p>
+      <w:r>
+        <w:t xml:space="preserve">The improved RMSE on the test split translated to significant performance improvements in the </w:t>
+      </w:r>
+      <w:proofErr w:type="spellStart"/>
+      <w:r>
+        <w:t>Kaggle</w:t>
+      </w:r>
+      <w:proofErr w:type="spellEnd"/>
+      <w:r>
+        <w:t xml:space="preserve"> ranking:</w:t>
+      </w:r>
+    </w:p>
+    <w:p>
+      <w:r>
+        <w:rPr>
+          <w:noProof/>
+        </w:rPr>
+        <w:lastRenderedPageBreak/>
+        <w:drawing>
+          <wp:inline distT="0" distB="0" distL="0" distR="0" wp14:anchorId="5CF139E0" wp14:editId="56DA2ED5">
+            <wp:extent cx="5943600" cy="1082675"/>
+            <wp:effectExtent l="0" t="0" r="0" b="3175"/>
+            <wp:docPr id="13" name="Picture 13"/>
+            <wp:cNvGraphicFramePr>
+              <a:graphicFrameLocks xmlns:a="http://schemas.openxmlformats.org/drawingml/2006/main" noChangeAspect="1"/>
+            </wp:cNvGraphicFramePr>
+            <a:graphic xmlns:a="http://schemas.openxmlformats.org/drawingml/2006/main">
+              <a:graphicData uri="http://schemas.openxmlformats.org/drawingml/2006/picture">
+                <pic:pic xmlns:pic="http://schemas.openxmlformats.org/drawingml/2006/picture">
+                  <pic:nvPicPr>
+                    <pic:cNvPr id="1" name=""/>
+                    <pic:cNvPicPr/>
+                  </pic:nvPicPr>
+                  <pic:blipFill>
+                    <a:blip r:embed="rId14"/>
+                    <a:stretch>
+                      <a:fillRect/>
+                    </a:stretch>
+                  </pic:blipFill>
+                  <pic:spPr>
+                    <a:xfrm>
+                      <a:off x="0" y="0"/>
+                      <a:ext cx="5943600" cy="1082675"/>
+                    </a:xfrm>
+                    <a:prstGeom prst="rect">
+                      <a:avLst/>
+                    </a:prstGeom>
+                  </pic:spPr>
+                </pic:pic>
+              </a:graphicData>
+            </a:graphic>
+          </wp:inline>
+        </w:drawing>
+      </w:r>
+    </w:p>
     <w:sectPr>
       <w:pgSz w:w="12240" w:h="15840"/>
       <w:pgMar w:top="1440" w:right="1440" w:bottom="1440" w:left="1440" w:header="720" w:footer="720" w:gutter="0"/>
@@ -658,7 +1062,7 @@
 </file>
 
 <file path=word/numbering.xml><?xml version="1.0" encoding="utf-8"?>
-<w:numbering xmlns:wpc="http://schemas.microsoft.com/office/word/2010/wordprocessingCanvas" xmlns:cx="http://schemas.microsoft.com/office/drawing/2014/chartex" xmlns:cx1="http://schemas.microsoft.com/office/drawing/2015/9/8/chartex" xmlns:mc="http://schemas.openxmlformats.org/markup-compatibility/2006" xmlns:o="urn:schemas-microsoft-com:office:office" xmlns:r="http://schemas.openxmlformats.org/officeDocument/2006/relationships" xmlns:m="http://schemas.openxmlformats.org/officeDocument/2006/math" xmlns:v="urn:schemas-microsoft-com:vml" xmlns:wp14="http://schemas.microsoft.com/office/word/2010/wordprocessingDrawing" xmlns:wp="http://schemas.openxmlformats.org/drawingml/2006/wordprocessingDrawing" xmlns:w10="urn:schemas-microsoft-com:office:word" xmlns:w="http://schemas.openxmlformats.org/wordprocessingml/2006/main" xmlns:w14="http://schemas.microsoft.com/office/word/2010/wordml" xmlns:w15="http://schemas.microsoft.com/office/word/2012/wordml" xmlns:w16se="http://schemas.microsoft.com/office/word/2015/wordml/symex" xmlns:wpg="http://schemas.microsoft.com/office/word/2010/wordprocessingGroup" xmlns:wpi="http://schemas.microsoft.com/office/word/2010/wordprocessingInk" xmlns:wne="http://schemas.microsoft.com/office/word/2006/wordml" xmlns:wps="http://schemas.microsoft.com/office/word/2010/wordprocessingShape" mc:Ignorable="w14 w15 w16se wp14">
+<w:numbering xmlns:wpc="http://schemas.microsoft.com/office/word/2010/wordprocessingCanvas" xmlns:cx="http://schemas.microsoft.com/office/drawing/2014/chartex" xmlns:cx1="http://schemas.microsoft.com/office/drawing/2015/9/8/chartex" xmlns:cx2="http://schemas.microsoft.com/office/drawing/2015/10/21/chartex" xmlns:cx3="http://schemas.microsoft.com/office/drawing/2016/5/9/chartex" xmlns:cx4="http://schemas.microsoft.com/office/drawing/2016/5/10/chartex" xmlns:cx5="http://schemas.microsoft.com/office/drawing/2016/5/11/chartex" xmlns:mc="http://schemas.openxmlformats.org/markup-compatibility/2006" xmlns:o="urn:schemas-microsoft-com:office:office" xmlns:r="http://schemas.openxmlformats.org/officeDocument/2006/relationships" xmlns:m="http://schemas.openxmlformats.org/officeDocument/2006/math" xmlns:v="urn:schemas-microsoft-com:vml" xmlns:wp14="http://schemas.microsoft.com/office/word/2010/wordprocessingDrawing" xmlns:wp="http://schemas.openxmlformats.org/drawingml/2006/wordprocessingDrawing" xmlns:w10="urn:schemas-microsoft-com:office:word" xmlns:w="http://schemas.openxmlformats.org/wordprocessingml/2006/main" xmlns:w14="http://schemas.microsoft.com/office/word/2010/wordml" xmlns:w15="http://schemas.microsoft.com/office/word/2012/wordml" xmlns:w16se="http://schemas.microsoft.com/office/word/2015/wordml/symex" xmlns:wpg="http://schemas.microsoft.com/office/word/2010/wordprocessingGroup" xmlns:wpi="http://schemas.microsoft.com/office/word/2010/wordprocessingInk" xmlns:wne="http://schemas.microsoft.com/office/word/2006/wordml" xmlns:wps="http://schemas.microsoft.com/office/word/2010/wordprocessingShape" mc:Ignorable="w14 w15 w16se wp14">
   <w:abstractNum w:abstractNumId="0" w15:restartNumberingAfterBreak="0">
     <w:nsid w:val="3D7D1F22"/>
     <w:multiLevelType w:val="hybridMultilevel"/>
@@ -794,7 +1198,7 @@
       </w:pPr>
     </w:pPrDefault>
   </w:docDefaults>
-  <w:latentStyles w:defLockedState="0" w:defUIPriority="99" w:defSemiHidden="0" w:defUnhideWhenUsed="0" w:defQFormat="0" w:count="371">
+  <w:latentStyles w:defLockedState="0" w:defUIPriority="99" w:defSemiHidden="0" w:defUnhideWhenUsed="0" w:defQFormat="0" w:count="374">
     <w:lsdException w:name="Normal" w:uiPriority="0" w:qFormat="1"/>
     <w:lsdException w:name="heading 1" w:uiPriority="9" w:qFormat="1"/>
     <w:lsdException w:name="heading 2" w:semiHidden="1" w:uiPriority="9" w:unhideWhenUsed="1" w:qFormat="1"/>
@@ -900,7 +1304,6 @@
     <w:lsdException w:name="HTML Sample" w:semiHidden="1" w:unhideWhenUsed="1"/>
     <w:lsdException w:name="HTML Typewriter" w:semiHidden="1" w:unhideWhenUsed="1"/>
     <w:lsdException w:name="HTML Variable" w:semiHidden="1" w:unhideWhenUsed="1"/>
-    <w:lsdException w:name="Normal Table" w:semiHidden="1" w:unhideWhenUsed="1"/>
     <w:lsdException w:name="annotation subject" w:semiHidden="1" w:unhideWhenUsed="1"/>
     <w:lsdException w:name="No List" w:semiHidden="1" w:unhideWhenUsed="1"/>
     <w:lsdException w:name="Outline List 1" w:semiHidden="1" w:unhideWhenUsed="1"/>
@@ -945,7 +1348,6 @@
     <w:lsdException w:name="Table Professional" w:semiHidden="1" w:unhideWhenUsed="1"/>
     <w:lsdException w:name="Table Subtle 1" w:semiHidden="1" w:unhideWhenUsed="1"/>
     <w:lsdException w:name="Table Subtle 2" w:semiHidden="1" w:unhideWhenUsed="1"/>
-    <w:lsdException w:name="Table Web 1" w:semiHidden="1" w:unhideWhenUsed="1"/>
     <w:lsdException w:name="Table Web 2" w:semiHidden="1" w:unhideWhenUsed="1"/>
     <w:lsdException w:name="Table Web 3" w:semiHidden="1" w:unhideWhenUsed="1"/>
     <w:lsdException w:name="Balloon Text" w:semiHidden="1" w:unhideWhenUsed="1"/>
@@ -1166,6 +1568,9 @@
     <w:lsdException w:name="List Table 5 Dark Accent 6" w:uiPriority="50"/>
     <w:lsdException w:name="List Table 6 Colorful Accent 6" w:uiPriority="51"/>
     <w:lsdException w:name="List Table 7 Colorful Accent 6" w:uiPriority="52"/>
+    <w:lsdException w:name="Mention" w:semiHidden="1" w:unhideWhenUsed="1"/>
+    <w:lsdException w:name="Smart Hyperlink" w:semiHidden="1" w:unhideWhenUsed="1"/>
+    <w:lsdException w:name="Hashtag" w:semiHidden="1" w:unhideWhenUsed="1"/>
   </w:latentStyles>
   <w:style w:type="paragraph" w:default="1" w:styleId="Normal">
     <w:name w:val="Normal"/>

</xml_diff>